<commit_message>
Gareth Watkins and Steve Morris fixed title and typos
</commit_message>
<xml_diff>
--- a/Welsh/USASSemanticTagset-Welsh.docx
+++ b/Welsh/USASSemanticTagset-Welsh.docx
@@ -11,16 +11,14 @@
           <w:bCs/>
         </w:rPr>
       </w:pPr>
-      <w:proofErr w:type="spellStart"/>
       <w:r>
         <w:rPr>
           <w:rFonts w:ascii="Arial" w:hAnsi="Arial" w:cs="Arial"/>
           <w:b/>
           <w:bCs/>
         </w:rPr>
-        <w:t>Setiau</w:t>
+        <w:t>Set</w:t>
       </w:r>
-      <w:proofErr w:type="spellEnd"/>
       <w:r>
         <w:rPr>
           <w:rFonts w:ascii="Arial" w:hAnsi="Arial" w:cs="Arial"/>
@@ -47,6 +45,26 @@
         </w:rPr>
         <w:t xml:space="preserve"> </w:t>
       </w:r>
+      <w:proofErr w:type="spellStart"/>
+      <w:r>
+        <w:rPr>
+          <w:rFonts w:ascii="Arial" w:hAnsi="Arial" w:cs="Arial"/>
+          <w:b/>
+          <w:bCs/>
+        </w:rPr>
+        <w:t>Semantig</w:t>
+      </w:r>
+      <w:proofErr w:type="spellEnd"/>
+      <w:r>
+        <w:rPr>
+          <w:rFonts w:ascii="Arial" w:hAnsi="Arial" w:cs="Arial"/>
+          <w:b/>
+          <w:bCs/>
+        </w:rPr>
+        <w:t xml:space="preserve"> </w:t>
+      </w:r>
+      <w:bookmarkStart w:id="0" w:name="_GoBack"/>
+      <w:bookmarkEnd w:id="0"/>
       <w:proofErr w:type="spellStart"/>
       <w:r>
         <w:rPr>
@@ -102,13 +120,13 @@
     </w:p>
     <w:p>
       <w:pPr>
+        <w:jc w:val="right"/>
         <w:rPr>
           <w:rFonts w:ascii="Arial" w:hAnsi="Arial" w:cs="Arial"/>
           <w:sz w:val="16"/>
           <w:szCs w:val="16"/>
         </w:rPr>
       </w:pPr>
-      <w:bookmarkStart w:id="0" w:name="_GoBack"/>
       <w:proofErr w:type="spellStart"/>
       <w:r>
         <w:rPr>
@@ -204,7 +222,6 @@
         <w:t>for more details.</w:t>
       </w:r>
     </w:p>
-    <w:bookmarkEnd w:id="0"/>
     <w:p>
       <w:pPr>
         <w:rPr>
@@ -4401,7 +4418,21 @@
                 <w:rFonts w:ascii="Arial" w:hAnsi="Arial" w:cs="Arial"/>
                 <w:sz w:val="12"/>
               </w:rPr>
-              <w:t>Pensarnïaeth</w:t>
+              <w:t>Pensa</w:t>
+            </w:r>
+            <w:r>
+              <w:rPr>
+                <w:rFonts w:ascii="Arial" w:hAnsi="Arial" w:cs="Arial"/>
+                <w:sz w:val="12"/>
+              </w:rPr>
+              <w:t>e</w:t>
+            </w:r>
+            <w:r>
+              <w:rPr>
+                <w:rFonts w:ascii="Arial" w:hAnsi="Arial" w:cs="Arial"/>
+                <w:sz w:val="12"/>
+              </w:rPr>
+              <w:t>rnïaeth</w:t>
             </w:r>
             <w:proofErr w:type="spellEnd"/>
             <w:r>
@@ -8986,23 +9017,7 @@
                 <w:sz w:val="12"/>
               </w:rPr>
               <w:tab/>
-              <w:t xml:space="preserve">GWEITHREDIADAU, CYFLYRAU A </w:t>
-            </w:r>
-            <w:proofErr w:type="spellStart"/>
-            <w:r>
-              <w:rPr>
-                <w:rFonts w:ascii="Arial" w:hAnsi="Arial" w:cs="Arial"/>
-                <w:sz w:val="12"/>
-              </w:rPr>
-              <w:t>fPHROSESAU</w:t>
-            </w:r>
-            <w:proofErr w:type="spellEnd"/>
-            <w:r>
-              <w:rPr>
-                <w:rFonts w:ascii="Arial" w:hAnsi="Arial" w:cs="Arial"/>
-                <w:sz w:val="12"/>
-              </w:rPr>
-              <w:t xml:space="preserve"> CYMDEITHASOL</w:t>
+              <w:t>GWEITHREDIADAU, CYFLYRAU A PHROSESAU CYMDEITHASOL</w:t>
             </w:r>
           </w:p>
           <w:p>
@@ -9721,6 +9736,13 @@
                 <w:sz w:val="12"/>
               </w:rPr>
               <w:t>rhywio</w:t>
+            </w:r>
+            <w:r>
+              <w:rPr>
+                <w:rFonts w:ascii="Arial" w:hAnsi="Arial" w:cs="Arial"/>
+                <w:sz w:val="12"/>
+              </w:rPr>
+              <w:t>l</w:t>
             </w:r>
             <w:proofErr w:type="spellEnd"/>
           </w:p>

</xml_diff>